<commit_message>
ajuste de informes y generacion de .pdf
</commit_message>
<xml_diff>
--- a/Entregables/Cristhian/TercerPago/2. Formato Autorización Pago.docx
+++ b/Entregables/Cristhian/TercerPago/2. Formato Autorización Pago.docx
@@ -1,6 +1,6 @@
 
 <file path=word/document.xml><?xml version="1.0" encoding="utf-8"?>
-<w:document xmlns:wpc="http://schemas.microsoft.com/office/word/2010/wordprocessingCanvas" xmlns:mc="http://schemas.openxmlformats.org/markup-compatibility/2006" xmlns:o="urn:schemas-microsoft-com:office:office" xmlns:r="http://schemas.openxmlformats.org/officeDocument/2006/relationships" xmlns:m="http://schemas.openxmlformats.org/officeDocument/2006/math" xmlns:v="urn:schemas-microsoft-com:vml" xmlns:wp14="http://schemas.microsoft.com/office/word/2010/wordprocessingDrawing" xmlns:wp="http://schemas.openxmlformats.org/drawingml/2006/wordprocessingDrawing" xmlns:w10="urn:schemas-microsoft-com:office:word" xmlns:w="http://schemas.openxmlformats.org/wordprocessingml/2006/main" xmlns:w14="http://schemas.microsoft.com/office/word/2010/wordml" xmlns:w15="http://schemas.microsoft.com/office/word/2012/wordml" xmlns:wpg="http://schemas.microsoft.com/office/word/2010/wordprocessingGroup" xmlns:wpi="http://schemas.microsoft.com/office/word/2010/wordprocessingInk" xmlns:wne="http://schemas.microsoft.com/office/word/2006/wordml" xmlns:wps="http://schemas.microsoft.com/office/word/2010/wordprocessingShape" mc:Ignorable="w14 w15 wp14">
+<w:document xmlns:wpc="http://schemas.microsoft.com/office/word/2010/wordprocessingCanvas" xmlns:cx="http://schemas.microsoft.com/office/drawing/2014/chartex" xmlns:cx1="http://schemas.microsoft.com/office/drawing/2015/9/8/chartex" xmlns:cx2="http://schemas.microsoft.com/office/drawing/2015/10/21/chartex" xmlns:cx3="http://schemas.microsoft.com/office/drawing/2016/5/9/chartex" xmlns:cx4="http://schemas.microsoft.com/office/drawing/2016/5/10/chartex" xmlns:cx5="http://schemas.microsoft.com/office/drawing/2016/5/11/chartex" xmlns:cx6="http://schemas.microsoft.com/office/drawing/2016/5/12/chartex" xmlns:cx7="http://schemas.microsoft.com/office/drawing/2016/5/13/chartex" xmlns:cx8="http://schemas.microsoft.com/office/drawing/2016/5/14/chartex" xmlns:mc="http://schemas.openxmlformats.org/markup-compatibility/2006" xmlns:aink="http://schemas.microsoft.com/office/drawing/2016/ink" xmlns:am3d="http://schemas.microsoft.com/office/drawing/2017/model3d" xmlns:o="urn:schemas-microsoft-com:office:office" xmlns:r="http://schemas.openxmlformats.org/officeDocument/2006/relationships" xmlns:m="http://schemas.openxmlformats.org/officeDocument/2006/math" xmlns:v="urn:schemas-microsoft-com:vml" xmlns:wp14="http://schemas.microsoft.com/office/word/2010/wordprocessingDrawing" xmlns:wp="http://schemas.openxmlformats.org/drawingml/2006/wordprocessingDrawing" xmlns:w10="urn:schemas-microsoft-com:office:word" xmlns:w="http://schemas.openxmlformats.org/wordprocessingml/2006/main" xmlns:w14="http://schemas.microsoft.com/office/word/2010/wordml" xmlns:w15="http://schemas.microsoft.com/office/word/2012/wordml" xmlns:w16cex="http://schemas.microsoft.com/office/word/2018/wordml/cex" xmlns:w16cid="http://schemas.microsoft.com/office/word/2016/wordml/cid" xmlns:w16="http://schemas.microsoft.com/office/word/2018/wordml" xmlns:w16se="http://schemas.microsoft.com/office/word/2015/wordml/symex" xmlns:wpg="http://schemas.microsoft.com/office/word/2010/wordprocessingGroup" xmlns:wpi="http://schemas.microsoft.com/office/word/2010/wordprocessingInk" xmlns:wne="http://schemas.microsoft.com/office/word/2006/wordml" xmlns:wps="http://schemas.microsoft.com/office/word/2010/wordprocessingShape" mc:Ignorable="w14 w15 w16se w16cid w16 w16cex wp14">
   <w:body>
     <w:p>
       <w:pPr>
@@ -636,25 +636,7 @@
                 <w:sz w:val="24"/>
                 <w:szCs w:val="24"/>
               </w:rPr>
-              <w:t xml:space="preserve">Documento de avance con la descripción del desarrollo del </w:t>
-            </w:r>
-            <w:r>
-              <w:rPr>
-                <w:rFonts w:ascii="Book Antiqua" w:hAnsi="Book Antiqua" w:cs="Arial"/>
-                <w:sz w:val="24"/>
-                <w:szCs w:val="24"/>
-              </w:rPr>
-              <w:t>módulo</w:t>
-            </w:r>
-            <w:bookmarkStart w:id="0" w:name="_GoBack"/>
-            <w:bookmarkEnd w:id="0"/>
-            <w:r>
-              <w:rPr>
-                <w:rFonts w:ascii="Book Antiqua" w:hAnsi="Book Antiqua" w:cs="Arial"/>
-                <w:sz w:val="24"/>
-                <w:szCs w:val="24"/>
-              </w:rPr>
-              <w:t xml:space="preserve"> desarrollado.</w:t>
+              <w:t>Documento de avance con la descripción del desarrollo del módulo desarrollado.</w:t>
             </w:r>
           </w:p>
           <w:p>
@@ -696,7 +678,23 @@
                 <w:sz w:val="24"/>
                 <w:szCs w:val="24"/>
               </w:rPr>
-              <w:t>- DOCUMENTO PLAN DE RETORNO Y REUBICACIÓN</w:t>
+              <w:t xml:space="preserve">- </w:t>
+            </w:r>
+            <w:r>
+              <w:rPr>
+                <w:rFonts w:ascii="Book Antiqua" w:hAnsi="Book Antiqua" w:cs="Arial"/>
+                <w:sz w:val="24"/>
+                <w:szCs w:val="24"/>
+              </w:rPr>
+              <w:t>D</w:t>
+            </w:r>
+            <w:r>
+              <w:rPr>
+                <w:rFonts w:ascii="Book Antiqua" w:hAnsi="Book Antiqua" w:cs="Arial"/>
+                <w:sz w:val="24"/>
+                <w:szCs w:val="24"/>
+              </w:rPr>
+              <w:t>ocumento plan de retorno y reubicación</w:t>
             </w:r>
           </w:p>
           <w:p>
@@ -715,7 +713,23 @@
                 <w:sz w:val="24"/>
                 <w:szCs w:val="24"/>
               </w:rPr>
-              <w:t>- FICHA DE DOCUMENTO DE FORMULACIÓN PLAN ELABORADA POR EL SISTEMA.</w:t>
+              <w:t xml:space="preserve">- </w:t>
+            </w:r>
+            <w:r>
+              <w:rPr>
+                <w:rFonts w:ascii="Book Antiqua" w:hAnsi="Book Antiqua" w:cs="Arial"/>
+                <w:sz w:val="24"/>
+                <w:szCs w:val="24"/>
+              </w:rPr>
+              <w:t>F</w:t>
+            </w:r>
+            <w:r>
+              <w:rPr>
+                <w:rFonts w:ascii="Book Antiqua" w:hAnsi="Book Antiqua" w:cs="Arial"/>
+                <w:sz w:val="24"/>
+                <w:szCs w:val="24"/>
+              </w:rPr>
+              <w:t>icha de documento de formulación plan elaborada por el sistema.</w:t>
             </w:r>
           </w:p>
           <w:p>
@@ -854,7 +868,25 @@
                 <w:sz w:val="24"/>
                 <w:szCs w:val="24"/>
               </w:rPr>
-              <w:t>Documentos e insumos y los archivos producidos en desarrollo del proyecto (documentos en físico, digitales y/o CD/DVD).</w:t>
+              <w:t>Documentos e insumos y los archivos producidos en desarrollo del proyecto</w:t>
+            </w:r>
+          </w:p>
+          <w:p>
+            <w:pPr>
+              <w:spacing w:line="360" w:lineRule="auto"/>
+              <w:ind w:left="720"/>
+              <w:jc w:val="both"/>
+              <w:rPr>
+                <w:rFonts w:ascii="Arial" w:hAnsi="Arial" w:cs="Arial"/>
+              </w:rPr>
+            </w:pPr>
+            <w:r>
+              <w:rPr>
+                <w:rFonts w:ascii="Book Antiqua" w:hAnsi="Book Antiqua" w:cs="Arial"/>
+                <w:sz w:val="24"/>
+                <w:szCs w:val="24"/>
+              </w:rPr>
+              <w:t>(documentos en físico, digitales y/o CD/DVD).</w:t>
             </w:r>
           </w:p>
         </w:tc>
@@ -1086,7 +1118,7 @@
 </file>
 
 <file path=word/endnotes.xml><?xml version="1.0" encoding="utf-8"?>
-<w:endnotes xmlns:wpc="http://schemas.microsoft.com/office/word/2010/wordprocessingCanvas" xmlns:mc="http://schemas.openxmlformats.org/markup-compatibility/2006" xmlns:o="urn:schemas-microsoft-com:office:office" xmlns:r="http://schemas.openxmlformats.org/officeDocument/2006/relationships" xmlns:m="http://schemas.openxmlformats.org/officeDocument/2006/math" xmlns:v="urn:schemas-microsoft-com:vml" xmlns:wp14="http://schemas.microsoft.com/office/word/2010/wordprocessingDrawing" xmlns:wp="http://schemas.openxmlformats.org/drawingml/2006/wordprocessingDrawing" xmlns:w10="urn:schemas-microsoft-com:office:word" xmlns:w="http://schemas.openxmlformats.org/wordprocessingml/2006/main" xmlns:w14="http://schemas.microsoft.com/office/word/2010/wordml" xmlns:w15="http://schemas.microsoft.com/office/word/2012/wordml" xmlns:wpg="http://schemas.microsoft.com/office/word/2010/wordprocessingGroup" xmlns:wpi="http://schemas.microsoft.com/office/word/2010/wordprocessingInk" xmlns:wne="http://schemas.microsoft.com/office/word/2006/wordml" xmlns:wps="http://schemas.microsoft.com/office/word/2010/wordprocessingShape" mc:Ignorable="w14 w15 wp14">
+<w:endnotes xmlns:wpc="http://schemas.microsoft.com/office/word/2010/wordprocessingCanvas" xmlns:cx="http://schemas.microsoft.com/office/drawing/2014/chartex" xmlns:cx1="http://schemas.microsoft.com/office/drawing/2015/9/8/chartex" xmlns:cx2="http://schemas.microsoft.com/office/drawing/2015/10/21/chartex" xmlns:cx3="http://schemas.microsoft.com/office/drawing/2016/5/9/chartex" xmlns:cx4="http://schemas.microsoft.com/office/drawing/2016/5/10/chartex" xmlns:cx5="http://schemas.microsoft.com/office/drawing/2016/5/11/chartex" xmlns:cx6="http://schemas.microsoft.com/office/drawing/2016/5/12/chartex" xmlns:cx7="http://schemas.microsoft.com/office/drawing/2016/5/13/chartex" xmlns:cx8="http://schemas.microsoft.com/office/drawing/2016/5/14/chartex" xmlns:mc="http://schemas.openxmlformats.org/markup-compatibility/2006" xmlns:aink="http://schemas.microsoft.com/office/drawing/2016/ink" xmlns:am3d="http://schemas.microsoft.com/office/drawing/2017/model3d" xmlns:o="urn:schemas-microsoft-com:office:office" xmlns:r="http://schemas.openxmlformats.org/officeDocument/2006/relationships" xmlns:m="http://schemas.openxmlformats.org/officeDocument/2006/math" xmlns:v="urn:schemas-microsoft-com:vml" xmlns:wp14="http://schemas.microsoft.com/office/word/2010/wordprocessingDrawing" xmlns:wp="http://schemas.openxmlformats.org/drawingml/2006/wordprocessingDrawing" xmlns:w10="urn:schemas-microsoft-com:office:word" xmlns:w="http://schemas.openxmlformats.org/wordprocessingml/2006/main" xmlns:w14="http://schemas.microsoft.com/office/word/2010/wordml" xmlns:w15="http://schemas.microsoft.com/office/word/2012/wordml" xmlns:w16cex="http://schemas.microsoft.com/office/word/2018/wordml/cex" xmlns:w16cid="http://schemas.microsoft.com/office/word/2016/wordml/cid" xmlns:w16="http://schemas.microsoft.com/office/word/2018/wordml" xmlns:w16se="http://schemas.microsoft.com/office/word/2015/wordml/symex" xmlns:wpg="http://schemas.microsoft.com/office/word/2010/wordprocessingGroup" xmlns:wpi="http://schemas.microsoft.com/office/word/2010/wordprocessingInk" xmlns:wne="http://schemas.microsoft.com/office/word/2006/wordml" xmlns:wps="http://schemas.microsoft.com/office/word/2010/wordprocessingShape" mc:Ignorable="w14 w15 w16se w16cid w16 w16cex wp14">
   <w:endnote w:type="separator" w:id="-1">
     <w:p>
       <w:r>
@@ -1105,7 +1137,7 @@
 </file>
 
 <file path=word/footer1.xml><?xml version="1.0" encoding="utf-8"?>
-<w:ftr xmlns:wpc="http://schemas.microsoft.com/office/word/2010/wordprocessingCanvas" xmlns:mc="http://schemas.openxmlformats.org/markup-compatibility/2006" xmlns:o="urn:schemas-microsoft-com:office:office" xmlns:r="http://schemas.openxmlformats.org/officeDocument/2006/relationships" xmlns:m="http://schemas.openxmlformats.org/officeDocument/2006/math" xmlns:v="urn:schemas-microsoft-com:vml" xmlns:wp14="http://schemas.microsoft.com/office/word/2010/wordprocessingDrawing" xmlns:wp="http://schemas.openxmlformats.org/drawingml/2006/wordprocessingDrawing" xmlns:w10="urn:schemas-microsoft-com:office:word" xmlns:w="http://schemas.openxmlformats.org/wordprocessingml/2006/main" xmlns:w14="http://schemas.microsoft.com/office/word/2010/wordml" xmlns:w15="http://schemas.microsoft.com/office/word/2012/wordml" xmlns:wpg="http://schemas.microsoft.com/office/word/2010/wordprocessingGroup" xmlns:wpi="http://schemas.microsoft.com/office/word/2010/wordprocessingInk" xmlns:wne="http://schemas.microsoft.com/office/word/2006/wordml" xmlns:wps="http://schemas.microsoft.com/office/word/2010/wordprocessingShape" mc:Ignorable="w14 w15 wp14">
+<w:ftr xmlns:wpc="http://schemas.microsoft.com/office/word/2010/wordprocessingCanvas" xmlns:cx="http://schemas.microsoft.com/office/drawing/2014/chartex" xmlns:cx1="http://schemas.microsoft.com/office/drawing/2015/9/8/chartex" xmlns:cx2="http://schemas.microsoft.com/office/drawing/2015/10/21/chartex" xmlns:cx3="http://schemas.microsoft.com/office/drawing/2016/5/9/chartex" xmlns:cx4="http://schemas.microsoft.com/office/drawing/2016/5/10/chartex" xmlns:cx5="http://schemas.microsoft.com/office/drawing/2016/5/11/chartex" xmlns:cx6="http://schemas.microsoft.com/office/drawing/2016/5/12/chartex" xmlns:cx7="http://schemas.microsoft.com/office/drawing/2016/5/13/chartex" xmlns:cx8="http://schemas.microsoft.com/office/drawing/2016/5/14/chartex" xmlns:mc="http://schemas.openxmlformats.org/markup-compatibility/2006" xmlns:aink="http://schemas.microsoft.com/office/drawing/2016/ink" xmlns:am3d="http://schemas.microsoft.com/office/drawing/2017/model3d" xmlns:o="urn:schemas-microsoft-com:office:office" xmlns:r="http://schemas.openxmlformats.org/officeDocument/2006/relationships" xmlns:m="http://schemas.openxmlformats.org/officeDocument/2006/math" xmlns:v="urn:schemas-microsoft-com:vml" xmlns:wp14="http://schemas.microsoft.com/office/word/2010/wordprocessingDrawing" xmlns:wp="http://schemas.openxmlformats.org/drawingml/2006/wordprocessingDrawing" xmlns:w10="urn:schemas-microsoft-com:office:word" xmlns:w="http://schemas.openxmlformats.org/wordprocessingml/2006/main" xmlns:w14="http://schemas.microsoft.com/office/word/2010/wordml" xmlns:w15="http://schemas.microsoft.com/office/word/2012/wordml" xmlns:w16cex="http://schemas.microsoft.com/office/word/2018/wordml/cex" xmlns:w16cid="http://schemas.microsoft.com/office/word/2016/wordml/cid" xmlns:w16="http://schemas.microsoft.com/office/word/2018/wordml" xmlns:w16se="http://schemas.microsoft.com/office/word/2015/wordml/symex" xmlns:wpg="http://schemas.microsoft.com/office/word/2010/wordprocessingGroup" xmlns:wpi="http://schemas.microsoft.com/office/word/2010/wordprocessingInk" xmlns:wne="http://schemas.microsoft.com/office/word/2006/wordml" xmlns:wps="http://schemas.microsoft.com/office/word/2010/wordprocessingShape" mc:Ignorable="w14 w15 w16se w16cid w16 w16cex wp14">
   <w:p>
     <w:pPr>
       <w:pStyle w:val="Piedepgina"/>
@@ -1115,7 +1147,7 @@
 </file>
 
 <file path=word/footer2.xml><?xml version="1.0" encoding="utf-8"?>
-<w:ftr xmlns:wpc="http://schemas.microsoft.com/office/word/2010/wordprocessingCanvas" xmlns:mc="http://schemas.openxmlformats.org/markup-compatibility/2006" xmlns:o="urn:schemas-microsoft-com:office:office" xmlns:r="http://schemas.openxmlformats.org/officeDocument/2006/relationships" xmlns:m="http://schemas.openxmlformats.org/officeDocument/2006/math" xmlns:v="urn:schemas-microsoft-com:vml" xmlns:wp14="http://schemas.microsoft.com/office/word/2010/wordprocessingDrawing" xmlns:wp="http://schemas.openxmlformats.org/drawingml/2006/wordprocessingDrawing" xmlns:w10="urn:schemas-microsoft-com:office:word" xmlns:w="http://schemas.openxmlformats.org/wordprocessingml/2006/main" xmlns:w14="http://schemas.microsoft.com/office/word/2010/wordml" xmlns:w15="http://schemas.microsoft.com/office/word/2012/wordml" xmlns:wpg="http://schemas.microsoft.com/office/word/2010/wordprocessingGroup" xmlns:wpi="http://schemas.microsoft.com/office/word/2010/wordprocessingInk" xmlns:wne="http://schemas.microsoft.com/office/word/2006/wordml" xmlns:wps="http://schemas.microsoft.com/office/word/2010/wordprocessingShape" mc:Ignorable="w14 w15 wp14">
+<w:ftr xmlns:wpc="http://schemas.microsoft.com/office/word/2010/wordprocessingCanvas" xmlns:cx="http://schemas.microsoft.com/office/drawing/2014/chartex" xmlns:cx1="http://schemas.microsoft.com/office/drawing/2015/9/8/chartex" xmlns:cx2="http://schemas.microsoft.com/office/drawing/2015/10/21/chartex" xmlns:cx3="http://schemas.microsoft.com/office/drawing/2016/5/9/chartex" xmlns:cx4="http://schemas.microsoft.com/office/drawing/2016/5/10/chartex" xmlns:cx5="http://schemas.microsoft.com/office/drawing/2016/5/11/chartex" xmlns:cx6="http://schemas.microsoft.com/office/drawing/2016/5/12/chartex" xmlns:cx7="http://schemas.microsoft.com/office/drawing/2016/5/13/chartex" xmlns:cx8="http://schemas.microsoft.com/office/drawing/2016/5/14/chartex" xmlns:mc="http://schemas.openxmlformats.org/markup-compatibility/2006" xmlns:aink="http://schemas.microsoft.com/office/drawing/2016/ink" xmlns:am3d="http://schemas.microsoft.com/office/drawing/2017/model3d" xmlns:o="urn:schemas-microsoft-com:office:office" xmlns:r="http://schemas.openxmlformats.org/officeDocument/2006/relationships" xmlns:m="http://schemas.openxmlformats.org/officeDocument/2006/math" xmlns:v="urn:schemas-microsoft-com:vml" xmlns:wp14="http://schemas.microsoft.com/office/word/2010/wordprocessingDrawing" xmlns:wp="http://schemas.openxmlformats.org/drawingml/2006/wordprocessingDrawing" xmlns:w10="urn:schemas-microsoft-com:office:word" xmlns:w="http://schemas.openxmlformats.org/wordprocessingml/2006/main" xmlns:w14="http://schemas.microsoft.com/office/word/2010/wordml" xmlns:w15="http://schemas.microsoft.com/office/word/2012/wordml" xmlns:w16cex="http://schemas.microsoft.com/office/word/2018/wordml/cex" xmlns:w16cid="http://schemas.microsoft.com/office/word/2016/wordml/cid" xmlns:w16="http://schemas.microsoft.com/office/word/2018/wordml" xmlns:w16se="http://schemas.microsoft.com/office/word/2015/wordml/symex" xmlns:wpg="http://schemas.microsoft.com/office/word/2010/wordprocessingGroup" xmlns:wpi="http://schemas.microsoft.com/office/word/2010/wordprocessingInk" xmlns:wne="http://schemas.microsoft.com/office/word/2006/wordml" xmlns:wps="http://schemas.microsoft.com/office/word/2010/wordprocessingShape" mc:Ignorable="w14 w15 w16se w16cid w16 w16cex wp14">
   <w:p>
     <w:pPr>
       <w:pStyle w:val="Piedepgina"/>
@@ -1125,7 +1157,7 @@
 </file>
 
 <file path=word/footer3.xml><?xml version="1.0" encoding="utf-8"?>
-<w:ftr xmlns:wpc="http://schemas.microsoft.com/office/word/2010/wordprocessingCanvas" xmlns:mc="http://schemas.openxmlformats.org/markup-compatibility/2006" xmlns:o="urn:schemas-microsoft-com:office:office" xmlns:r="http://schemas.openxmlformats.org/officeDocument/2006/relationships" xmlns:m="http://schemas.openxmlformats.org/officeDocument/2006/math" xmlns:v="urn:schemas-microsoft-com:vml" xmlns:wp14="http://schemas.microsoft.com/office/word/2010/wordprocessingDrawing" xmlns:wp="http://schemas.openxmlformats.org/drawingml/2006/wordprocessingDrawing" xmlns:w10="urn:schemas-microsoft-com:office:word" xmlns:w="http://schemas.openxmlformats.org/wordprocessingml/2006/main" xmlns:w14="http://schemas.microsoft.com/office/word/2010/wordml" xmlns:w15="http://schemas.microsoft.com/office/word/2012/wordml" xmlns:wpg="http://schemas.microsoft.com/office/word/2010/wordprocessingGroup" xmlns:wpi="http://schemas.microsoft.com/office/word/2010/wordprocessingInk" xmlns:wne="http://schemas.microsoft.com/office/word/2006/wordml" xmlns:wps="http://schemas.microsoft.com/office/word/2010/wordprocessingShape" mc:Ignorable="w14 w15 wp14">
+<w:ftr xmlns:wpc="http://schemas.microsoft.com/office/word/2010/wordprocessingCanvas" xmlns:cx="http://schemas.microsoft.com/office/drawing/2014/chartex" xmlns:cx1="http://schemas.microsoft.com/office/drawing/2015/9/8/chartex" xmlns:cx2="http://schemas.microsoft.com/office/drawing/2015/10/21/chartex" xmlns:cx3="http://schemas.microsoft.com/office/drawing/2016/5/9/chartex" xmlns:cx4="http://schemas.microsoft.com/office/drawing/2016/5/10/chartex" xmlns:cx5="http://schemas.microsoft.com/office/drawing/2016/5/11/chartex" xmlns:cx6="http://schemas.microsoft.com/office/drawing/2016/5/12/chartex" xmlns:cx7="http://schemas.microsoft.com/office/drawing/2016/5/13/chartex" xmlns:cx8="http://schemas.microsoft.com/office/drawing/2016/5/14/chartex" xmlns:mc="http://schemas.openxmlformats.org/markup-compatibility/2006" xmlns:aink="http://schemas.microsoft.com/office/drawing/2016/ink" xmlns:am3d="http://schemas.microsoft.com/office/drawing/2017/model3d" xmlns:o="urn:schemas-microsoft-com:office:office" xmlns:r="http://schemas.openxmlformats.org/officeDocument/2006/relationships" xmlns:m="http://schemas.openxmlformats.org/officeDocument/2006/math" xmlns:v="urn:schemas-microsoft-com:vml" xmlns:wp14="http://schemas.microsoft.com/office/word/2010/wordprocessingDrawing" xmlns:wp="http://schemas.openxmlformats.org/drawingml/2006/wordprocessingDrawing" xmlns:w10="urn:schemas-microsoft-com:office:word" xmlns:w="http://schemas.openxmlformats.org/wordprocessingml/2006/main" xmlns:w14="http://schemas.microsoft.com/office/word/2010/wordml" xmlns:w15="http://schemas.microsoft.com/office/word/2012/wordml" xmlns:w16cex="http://schemas.microsoft.com/office/word/2018/wordml/cex" xmlns:w16cid="http://schemas.microsoft.com/office/word/2016/wordml/cid" xmlns:w16="http://schemas.microsoft.com/office/word/2018/wordml" xmlns:w16se="http://schemas.microsoft.com/office/word/2015/wordml/symex" xmlns:wpg="http://schemas.microsoft.com/office/word/2010/wordprocessingGroup" xmlns:wpi="http://schemas.microsoft.com/office/word/2010/wordprocessingInk" xmlns:wne="http://schemas.microsoft.com/office/word/2006/wordml" xmlns:wps="http://schemas.microsoft.com/office/word/2010/wordprocessingShape" mc:Ignorable="w14 w15 w16se w16cid w16 w16cex wp14">
   <w:p>
     <w:pPr>
       <w:pStyle w:val="Piedepgina"/>
@@ -1135,7 +1167,7 @@
 </file>
 
 <file path=word/footnotes.xml><?xml version="1.0" encoding="utf-8"?>
-<w:footnotes xmlns:wpc="http://schemas.microsoft.com/office/word/2010/wordprocessingCanvas" xmlns:mc="http://schemas.openxmlformats.org/markup-compatibility/2006" xmlns:o="urn:schemas-microsoft-com:office:office" xmlns:r="http://schemas.openxmlformats.org/officeDocument/2006/relationships" xmlns:m="http://schemas.openxmlformats.org/officeDocument/2006/math" xmlns:v="urn:schemas-microsoft-com:vml" xmlns:wp14="http://schemas.microsoft.com/office/word/2010/wordprocessingDrawing" xmlns:wp="http://schemas.openxmlformats.org/drawingml/2006/wordprocessingDrawing" xmlns:w10="urn:schemas-microsoft-com:office:word" xmlns:w="http://schemas.openxmlformats.org/wordprocessingml/2006/main" xmlns:w14="http://schemas.microsoft.com/office/word/2010/wordml" xmlns:w15="http://schemas.microsoft.com/office/word/2012/wordml" xmlns:wpg="http://schemas.microsoft.com/office/word/2010/wordprocessingGroup" xmlns:wpi="http://schemas.microsoft.com/office/word/2010/wordprocessingInk" xmlns:wne="http://schemas.microsoft.com/office/word/2006/wordml" xmlns:wps="http://schemas.microsoft.com/office/word/2010/wordprocessingShape" mc:Ignorable="w14 w15 wp14">
+<w:footnotes xmlns:wpc="http://schemas.microsoft.com/office/word/2010/wordprocessingCanvas" xmlns:cx="http://schemas.microsoft.com/office/drawing/2014/chartex" xmlns:cx1="http://schemas.microsoft.com/office/drawing/2015/9/8/chartex" xmlns:cx2="http://schemas.microsoft.com/office/drawing/2015/10/21/chartex" xmlns:cx3="http://schemas.microsoft.com/office/drawing/2016/5/9/chartex" xmlns:cx4="http://schemas.microsoft.com/office/drawing/2016/5/10/chartex" xmlns:cx5="http://schemas.microsoft.com/office/drawing/2016/5/11/chartex" xmlns:cx6="http://schemas.microsoft.com/office/drawing/2016/5/12/chartex" xmlns:cx7="http://schemas.microsoft.com/office/drawing/2016/5/13/chartex" xmlns:cx8="http://schemas.microsoft.com/office/drawing/2016/5/14/chartex" xmlns:mc="http://schemas.openxmlformats.org/markup-compatibility/2006" xmlns:aink="http://schemas.microsoft.com/office/drawing/2016/ink" xmlns:am3d="http://schemas.microsoft.com/office/drawing/2017/model3d" xmlns:o="urn:schemas-microsoft-com:office:office" xmlns:r="http://schemas.openxmlformats.org/officeDocument/2006/relationships" xmlns:m="http://schemas.openxmlformats.org/officeDocument/2006/math" xmlns:v="urn:schemas-microsoft-com:vml" xmlns:wp14="http://schemas.microsoft.com/office/word/2010/wordprocessingDrawing" xmlns:wp="http://schemas.openxmlformats.org/drawingml/2006/wordprocessingDrawing" xmlns:w10="urn:schemas-microsoft-com:office:word" xmlns:w="http://schemas.openxmlformats.org/wordprocessingml/2006/main" xmlns:w14="http://schemas.microsoft.com/office/word/2010/wordml" xmlns:w15="http://schemas.microsoft.com/office/word/2012/wordml" xmlns:w16cex="http://schemas.microsoft.com/office/word/2018/wordml/cex" xmlns:w16cid="http://schemas.microsoft.com/office/word/2016/wordml/cid" xmlns:w16="http://schemas.microsoft.com/office/word/2018/wordml" xmlns:w16se="http://schemas.microsoft.com/office/word/2015/wordml/symex" xmlns:wpg="http://schemas.microsoft.com/office/word/2010/wordprocessingGroup" xmlns:wpi="http://schemas.microsoft.com/office/word/2010/wordprocessingInk" xmlns:wne="http://schemas.microsoft.com/office/word/2006/wordml" xmlns:wps="http://schemas.microsoft.com/office/word/2010/wordprocessingShape" mc:Ignorable="w14 w15 w16se w16cid w16 w16cex wp14">
   <w:footnote w:type="separator" w:id="-1">
     <w:p>
       <w:r>
@@ -1154,7 +1186,7 @@
 </file>
 
 <file path=word/header1.xml><?xml version="1.0" encoding="utf-8"?>
-<w:hdr xmlns:wpc="http://schemas.microsoft.com/office/word/2010/wordprocessingCanvas" xmlns:mc="http://schemas.openxmlformats.org/markup-compatibility/2006" xmlns:o="urn:schemas-microsoft-com:office:office" xmlns:r="http://schemas.openxmlformats.org/officeDocument/2006/relationships" xmlns:m="http://schemas.openxmlformats.org/officeDocument/2006/math" xmlns:v="urn:schemas-microsoft-com:vml" xmlns:wp14="http://schemas.microsoft.com/office/word/2010/wordprocessingDrawing" xmlns:wp="http://schemas.openxmlformats.org/drawingml/2006/wordprocessingDrawing" xmlns:w10="urn:schemas-microsoft-com:office:word" xmlns:w="http://schemas.openxmlformats.org/wordprocessingml/2006/main" xmlns:w14="http://schemas.microsoft.com/office/word/2010/wordml" xmlns:w15="http://schemas.microsoft.com/office/word/2012/wordml" xmlns:wpg="http://schemas.microsoft.com/office/word/2010/wordprocessingGroup" xmlns:wpi="http://schemas.microsoft.com/office/word/2010/wordprocessingInk" xmlns:wne="http://schemas.microsoft.com/office/word/2006/wordml" xmlns:wps="http://schemas.microsoft.com/office/word/2010/wordprocessingShape" mc:Ignorable="w14 w15 wp14">
+<w:hdr xmlns:wpc="http://schemas.microsoft.com/office/word/2010/wordprocessingCanvas" xmlns:cx="http://schemas.microsoft.com/office/drawing/2014/chartex" xmlns:cx1="http://schemas.microsoft.com/office/drawing/2015/9/8/chartex" xmlns:cx2="http://schemas.microsoft.com/office/drawing/2015/10/21/chartex" xmlns:cx3="http://schemas.microsoft.com/office/drawing/2016/5/9/chartex" xmlns:cx4="http://schemas.microsoft.com/office/drawing/2016/5/10/chartex" xmlns:cx5="http://schemas.microsoft.com/office/drawing/2016/5/11/chartex" xmlns:cx6="http://schemas.microsoft.com/office/drawing/2016/5/12/chartex" xmlns:cx7="http://schemas.microsoft.com/office/drawing/2016/5/13/chartex" xmlns:cx8="http://schemas.microsoft.com/office/drawing/2016/5/14/chartex" xmlns:mc="http://schemas.openxmlformats.org/markup-compatibility/2006" xmlns:aink="http://schemas.microsoft.com/office/drawing/2016/ink" xmlns:am3d="http://schemas.microsoft.com/office/drawing/2017/model3d" xmlns:o="urn:schemas-microsoft-com:office:office" xmlns:r="http://schemas.openxmlformats.org/officeDocument/2006/relationships" xmlns:m="http://schemas.openxmlformats.org/officeDocument/2006/math" xmlns:v="urn:schemas-microsoft-com:vml" xmlns:wp14="http://schemas.microsoft.com/office/word/2010/wordprocessingDrawing" xmlns:wp="http://schemas.openxmlformats.org/drawingml/2006/wordprocessingDrawing" xmlns:w10="urn:schemas-microsoft-com:office:word" xmlns:w="http://schemas.openxmlformats.org/wordprocessingml/2006/main" xmlns:w14="http://schemas.microsoft.com/office/word/2010/wordml" xmlns:w15="http://schemas.microsoft.com/office/word/2012/wordml" xmlns:w16cex="http://schemas.microsoft.com/office/word/2018/wordml/cex" xmlns:w16cid="http://schemas.microsoft.com/office/word/2016/wordml/cid" xmlns:w16="http://schemas.microsoft.com/office/word/2018/wordml" xmlns:w16se="http://schemas.microsoft.com/office/word/2015/wordml/symex" xmlns:wpg="http://schemas.microsoft.com/office/word/2010/wordprocessingGroup" xmlns:wpi="http://schemas.microsoft.com/office/word/2010/wordprocessingInk" xmlns:wne="http://schemas.microsoft.com/office/word/2006/wordml" xmlns:wps="http://schemas.microsoft.com/office/word/2010/wordprocessingShape" mc:Ignorable="w14 w15 w16se w16cid w16 w16cex wp14">
   <w:p>
     <w:pPr>
       <w:pStyle w:val="Encabezado"/>
@@ -1164,7 +1196,7 @@
 </file>
 
 <file path=word/header2.xml><?xml version="1.0" encoding="utf-8"?>
-<w:hdr xmlns:wpc="http://schemas.microsoft.com/office/word/2010/wordprocessingCanvas" xmlns:mc="http://schemas.openxmlformats.org/markup-compatibility/2006" xmlns:o="urn:schemas-microsoft-com:office:office" xmlns:r="http://schemas.openxmlformats.org/officeDocument/2006/relationships" xmlns:m="http://schemas.openxmlformats.org/officeDocument/2006/math" xmlns:v="urn:schemas-microsoft-com:vml" xmlns:wp14="http://schemas.microsoft.com/office/word/2010/wordprocessingDrawing" xmlns:wp="http://schemas.openxmlformats.org/drawingml/2006/wordprocessingDrawing" xmlns:w10="urn:schemas-microsoft-com:office:word" xmlns:w="http://schemas.openxmlformats.org/wordprocessingml/2006/main" xmlns:w14="http://schemas.microsoft.com/office/word/2010/wordml" xmlns:w15="http://schemas.microsoft.com/office/word/2012/wordml" xmlns:wpg="http://schemas.microsoft.com/office/word/2010/wordprocessingGroup" xmlns:wpi="http://schemas.microsoft.com/office/word/2010/wordprocessingInk" xmlns:wne="http://schemas.microsoft.com/office/word/2006/wordml" xmlns:wps="http://schemas.microsoft.com/office/word/2010/wordprocessingShape" mc:Ignorable="w14 w15 wp14">
+<w:hdr xmlns:wpc="http://schemas.microsoft.com/office/word/2010/wordprocessingCanvas" xmlns:cx="http://schemas.microsoft.com/office/drawing/2014/chartex" xmlns:cx1="http://schemas.microsoft.com/office/drawing/2015/9/8/chartex" xmlns:cx2="http://schemas.microsoft.com/office/drawing/2015/10/21/chartex" xmlns:cx3="http://schemas.microsoft.com/office/drawing/2016/5/9/chartex" xmlns:cx4="http://schemas.microsoft.com/office/drawing/2016/5/10/chartex" xmlns:cx5="http://schemas.microsoft.com/office/drawing/2016/5/11/chartex" xmlns:cx6="http://schemas.microsoft.com/office/drawing/2016/5/12/chartex" xmlns:cx7="http://schemas.microsoft.com/office/drawing/2016/5/13/chartex" xmlns:cx8="http://schemas.microsoft.com/office/drawing/2016/5/14/chartex" xmlns:mc="http://schemas.openxmlformats.org/markup-compatibility/2006" xmlns:aink="http://schemas.microsoft.com/office/drawing/2016/ink" xmlns:am3d="http://schemas.microsoft.com/office/drawing/2017/model3d" xmlns:o="urn:schemas-microsoft-com:office:office" xmlns:r="http://schemas.openxmlformats.org/officeDocument/2006/relationships" xmlns:m="http://schemas.openxmlformats.org/officeDocument/2006/math" xmlns:v="urn:schemas-microsoft-com:vml" xmlns:wp14="http://schemas.microsoft.com/office/word/2010/wordprocessingDrawing" xmlns:wp="http://schemas.openxmlformats.org/drawingml/2006/wordprocessingDrawing" xmlns:w10="urn:schemas-microsoft-com:office:word" xmlns:w="http://schemas.openxmlformats.org/wordprocessingml/2006/main" xmlns:w14="http://schemas.microsoft.com/office/word/2010/wordml" xmlns:w15="http://schemas.microsoft.com/office/word/2012/wordml" xmlns:w16cex="http://schemas.microsoft.com/office/word/2018/wordml/cex" xmlns:w16cid="http://schemas.microsoft.com/office/word/2016/wordml/cid" xmlns:w16="http://schemas.microsoft.com/office/word/2018/wordml" xmlns:w16se="http://schemas.microsoft.com/office/word/2015/wordml/symex" xmlns:wpg="http://schemas.microsoft.com/office/word/2010/wordprocessingGroup" xmlns:wpi="http://schemas.microsoft.com/office/word/2010/wordprocessingInk" xmlns:wne="http://schemas.microsoft.com/office/word/2006/wordml" xmlns:wps="http://schemas.microsoft.com/office/word/2010/wordprocessingShape" mc:Ignorable="w14 w15 w16se w16cid w16 w16cex wp14">
   <w:p>
     <w:pPr>
       <w:pStyle w:val="Encabezado"/>
@@ -1175,7 +1207,7 @@
 </file>
 
 <file path=word/header3.xml><?xml version="1.0" encoding="utf-8"?>
-<w:hdr xmlns:wpc="http://schemas.microsoft.com/office/word/2010/wordprocessingCanvas" xmlns:mc="http://schemas.openxmlformats.org/markup-compatibility/2006" xmlns:o="urn:schemas-microsoft-com:office:office" xmlns:r="http://schemas.openxmlformats.org/officeDocument/2006/relationships" xmlns:m="http://schemas.openxmlformats.org/officeDocument/2006/math" xmlns:v="urn:schemas-microsoft-com:vml" xmlns:wp14="http://schemas.microsoft.com/office/word/2010/wordprocessingDrawing" xmlns:wp="http://schemas.openxmlformats.org/drawingml/2006/wordprocessingDrawing" xmlns:w10="urn:schemas-microsoft-com:office:word" xmlns:w="http://schemas.openxmlformats.org/wordprocessingml/2006/main" xmlns:w14="http://schemas.microsoft.com/office/word/2010/wordml" xmlns:w15="http://schemas.microsoft.com/office/word/2012/wordml" xmlns:wpg="http://schemas.microsoft.com/office/word/2010/wordprocessingGroup" xmlns:wpi="http://schemas.microsoft.com/office/word/2010/wordprocessingInk" xmlns:wne="http://schemas.microsoft.com/office/word/2006/wordml" xmlns:wps="http://schemas.microsoft.com/office/word/2010/wordprocessingShape" mc:Ignorable="w14 w15 wp14">
+<w:hdr xmlns:wpc="http://schemas.microsoft.com/office/word/2010/wordprocessingCanvas" xmlns:cx="http://schemas.microsoft.com/office/drawing/2014/chartex" xmlns:cx1="http://schemas.microsoft.com/office/drawing/2015/9/8/chartex" xmlns:cx2="http://schemas.microsoft.com/office/drawing/2015/10/21/chartex" xmlns:cx3="http://schemas.microsoft.com/office/drawing/2016/5/9/chartex" xmlns:cx4="http://schemas.microsoft.com/office/drawing/2016/5/10/chartex" xmlns:cx5="http://schemas.microsoft.com/office/drawing/2016/5/11/chartex" xmlns:cx6="http://schemas.microsoft.com/office/drawing/2016/5/12/chartex" xmlns:cx7="http://schemas.microsoft.com/office/drawing/2016/5/13/chartex" xmlns:cx8="http://schemas.microsoft.com/office/drawing/2016/5/14/chartex" xmlns:mc="http://schemas.openxmlformats.org/markup-compatibility/2006" xmlns:aink="http://schemas.microsoft.com/office/drawing/2016/ink" xmlns:am3d="http://schemas.microsoft.com/office/drawing/2017/model3d" xmlns:o="urn:schemas-microsoft-com:office:office" xmlns:r="http://schemas.openxmlformats.org/officeDocument/2006/relationships" xmlns:m="http://schemas.openxmlformats.org/officeDocument/2006/math" xmlns:v="urn:schemas-microsoft-com:vml" xmlns:wp14="http://schemas.microsoft.com/office/word/2010/wordprocessingDrawing" xmlns:wp="http://schemas.openxmlformats.org/drawingml/2006/wordprocessingDrawing" xmlns:w10="urn:schemas-microsoft-com:office:word" xmlns:w="http://schemas.openxmlformats.org/wordprocessingml/2006/main" xmlns:w14="http://schemas.microsoft.com/office/word/2010/wordml" xmlns:w15="http://schemas.microsoft.com/office/word/2012/wordml" xmlns:w16cex="http://schemas.microsoft.com/office/word/2018/wordml/cex" xmlns:w16cid="http://schemas.microsoft.com/office/word/2016/wordml/cid" xmlns:w16="http://schemas.microsoft.com/office/word/2018/wordml" xmlns:w16se="http://schemas.microsoft.com/office/word/2015/wordml/symex" xmlns:wpg="http://schemas.microsoft.com/office/word/2010/wordprocessingGroup" xmlns:wpi="http://schemas.microsoft.com/office/word/2010/wordprocessingInk" xmlns:wne="http://schemas.microsoft.com/office/word/2006/wordml" xmlns:wps="http://schemas.microsoft.com/office/word/2010/wordprocessingShape" mc:Ignorable="w14 w15 w16se w16cid w16 w16cex wp14">
   <w:p>
     <w:pPr>
       <w:pStyle w:val="Encabezado"/>
@@ -1185,7 +1217,7 @@
 </file>
 
 <file path=word/numbering.xml><?xml version="1.0" encoding="utf-8"?>
-<w:numbering xmlns:wpc="http://schemas.microsoft.com/office/word/2010/wordprocessingCanvas" xmlns:mc="http://schemas.openxmlformats.org/markup-compatibility/2006" xmlns:o="urn:schemas-microsoft-com:office:office" xmlns:r="http://schemas.openxmlformats.org/officeDocument/2006/relationships" xmlns:m="http://schemas.openxmlformats.org/officeDocument/2006/math" xmlns:v="urn:schemas-microsoft-com:vml" xmlns:wp14="http://schemas.microsoft.com/office/word/2010/wordprocessingDrawing" xmlns:wp="http://schemas.openxmlformats.org/drawingml/2006/wordprocessingDrawing" xmlns:w10="urn:schemas-microsoft-com:office:word" xmlns:w="http://schemas.openxmlformats.org/wordprocessingml/2006/main" xmlns:w14="http://schemas.microsoft.com/office/word/2010/wordml" xmlns:w15="http://schemas.microsoft.com/office/word/2012/wordml" xmlns:wpg="http://schemas.microsoft.com/office/word/2010/wordprocessingGroup" xmlns:wpi="http://schemas.microsoft.com/office/word/2010/wordprocessingInk" xmlns:wne="http://schemas.microsoft.com/office/word/2006/wordml" xmlns:wps="http://schemas.microsoft.com/office/word/2010/wordprocessingShape" mc:Ignorable="w14 w15 wp14">
+<w:numbering xmlns:wpc="http://schemas.microsoft.com/office/word/2010/wordprocessingCanvas" xmlns:cx="http://schemas.microsoft.com/office/drawing/2014/chartex" xmlns:cx1="http://schemas.microsoft.com/office/drawing/2015/9/8/chartex" xmlns:cx2="http://schemas.microsoft.com/office/drawing/2015/10/21/chartex" xmlns:cx3="http://schemas.microsoft.com/office/drawing/2016/5/9/chartex" xmlns:cx4="http://schemas.microsoft.com/office/drawing/2016/5/10/chartex" xmlns:cx5="http://schemas.microsoft.com/office/drawing/2016/5/11/chartex" xmlns:cx6="http://schemas.microsoft.com/office/drawing/2016/5/12/chartex" xmlns:cx7="http://schemas.microsoft.com/office/drawing/2016/5/13/chartex" xmlns:cx8="http://schemas.microsoft.com/office/drawing/2016/5/14/chartex" xmlns:mc="http://schemas.openxmlformats.org/markup-compatibility/2006" xmlns:aink="http://schemas.microsoft.com/office/drawing/2016/ink" xmlns:am3d="http://schemas.microsoft.com/office/drawing/2017/model3d" xmlns:o="urn:schemas-microsoft-com:office:office" xmlns:r="http://schemas.openxmlformats.org/officeDocument/2006/relationships" xmlns:m="http://schemas.openxmlformats.org/officeDocument/2006/math" xmlns:v="urn:schemas-microsoft-com:vml" xmlns:wp14="http://schemas.microsoft.com/office/word/2010/wordprocessingDrawing" xmlns:wp="http://schemas.openxmlformats.org/drawingml/2006/wordprocessingDrawing" xmlns:w10="urn:schemas-microsoft-com:office:word" xmlns:w="http://schemas.openxmlformats.org/wordprocessingml/2006/main" xmlns:w14="http://schemas.microsoft.com/office/word/2010/wordml" xmlns:w15="http://schemas.microsoft.com/office/word/2012/wordml" xmlns:w16cex="http://schemas.microsoft.com/office/word/2018/wordml/cex" xmlns:w16cid="http://schemas.microsoft.com/office/word/2016/wordml/cid" xmlns:w16="http://schemas.microsoft.com/office/word/2018/wordml" xmlns:w16se="http://schemas.microsoft.com/office/word/2015/wordml/symex" xmlns:wpg="http://schemas.microsoft.com/office/word/2010/wordprocessingGroup" xmlns:wpi="http://schemas.microsoft.com/office/word/2010/wordprocessingInk" xmlns:wne="http://schemas.microsoft.com/office/word/2006/wordml" xmlns:wps="http://schemas.microsoft.com/office/word/2010/wordprocessingShape" mc:Ignorable="w14 w15 w16se w16cid w16 w16cex wp14">
   <w:abstractNum w:abstractNumId="0" w15:restartNumberingAfterBreak="0">
     <w:nsid w:val="170D7B78"/>
     <w:multiLevelType w:val="hybridMultilevel"/>
@@ -2197,7 +2229,7 @@
 </file>
 
 <file path=word/styles.xml><?xml version="1.0" encoding="utf-8"?>
-<w:styles xmlns:mc="http://schemas.openxmlformats.org/markup-compatibility/2006" xmlns:r="http://schemas.openxmlformats.org/officeDocument/2006/relationships" xmlns:w="http://schemas.openxmlformats.org/wordprocessingml/2006/main" xmlns:w14="http://schemas.microsoft.com/office/word/2010/wordml" xmlns:w15="http://schemas.microsoft.com/office/word/2012/wordml" mc:Ignorable="w14 w15">
+<w:styles xmlns:mc="http://schemas.openxmlformats.org/markup-compatibility/2006" xmlns:r="http://schemas.openxmlformats.org/officeDocument/2006/relationships" xmlns:w="http://schemas.openxmlformats.org/wordprocessingml/2006/main" xmlns:w14="http://schemas.microsoft.com/office/word/2010/wordml" xmlns:w15="http://schemas.microsoft.com/office/word/2012/wordml" xmlns:w16cex="http://schemas.microsoft.com/office/word/2018/wordml/cex" xmlns:w16cid="http://schemas.microsoft.com/office/word/2016/wordml/cid" xmlns:w16="http://schemas.microsoft.com/office/word/2018/wordml" xmlns:w16se="http://schemas.microsoft.com/office/word/2015/wordml/symex" mc:Ignorable="w14 w15 w16se w16cid w16 w16cex">
   <w:docDefaults>
     <w:rPrDefault>
       <w:rPr>
@@ -2207,7 +2239,7 @@
     </w:rPrDefault>
     <w:pPrDefault/>
   </w:docDefaults>
-  <w:latentStyles w:defLockedState="0" w:defUIPriority="0" w:defSemiHidden="0" w:defUnhideWhenUsed="0" w:defQFormat="0" w:count="371">
+  <w:latentStyles w:defLockedState="0" w:defUIPriority="0" w:defSemiHidden="0" w:defUnhideWhenUsed="0" w:defQFormat="0" w:count="376">
     <w:lsdException w:name="Normal" w:qFormat="1"/>
     <w:lsdException w:name="heading 1" w:qFormat="1"/>
     <w:lsdException w:name="heading 2" w:qFormat="1"/>
@@ -2223,10 +2255,11 @@
     <w:lsdException w:name="Subtitle" w:qFormat="1"/>
     <w:lsdException w:name="Strong" w:qFormat="1"/>
     <w:lsdException w:name="Emphasis" w:qFormat="1"/>
+    <w:lsdException w:name="HTML Keyboard" w:semiHidden="1" w:unhideWhenUsed="1"/>
     <w:lsdException w:name="HTML Preformatted" w:semiHidden="1" w:unhideWhenUsed="1"/>
     <w:lsdException w:name="HTML Typewriter" w:semiHidden="1" w:unhideWhenUsed="1"/>
     <w:lsdException w:name="HTML Variable" w:semiHidden="1" w:unhideWhenUsed="1"/>
-    <w:lsdException w:name="Normal Table" w:semiHidden="1" w:unhideWhenUsed="1"/>
+    <w:lsdException w:name="annotation subject" w:semiHidden="1" w:unhideWhenUsed="1"/>
     <w:lsdException w:name="No List" w:semiHidden="1" w:unhideWhenUsed="1"/>
     <w:lsdException w:name="Outline List 1" w:semiHidden="1" w:unhideWhenUsed="1"/>
     <w:lsdException w:name="Outline List 2" w:semiHidden="1" w:unhideWhenUsed="1"/>
@@ -2268,11 +2301,8 @@
     <w:lsdException w:name="Table Contemporary" w:semiHidden="1" w:unhideWhenUsed="1"/>
     <w:lsdException w:name="Table Elegant" w:semiHidden="1" w:unhideWhenUsed="1"/>
     <w:lsdException w:name="Table Professional" w:semiHidden="1" w:unhideWhenUsed="1"/>
-    <w:lsdException w:name="Table Subtle 1" w:semiHidden="1" w:unhideWhenUsed="1"/>
     <w:lsdException w:name="Table Subtle 2" w:semiHidden="1" w:unhideWhenUsed="1"/>
     <w:lsdException w:name="Table Web 1" w:semiHidden="1" w:unhideWhenUsed="1"/>
-    <w:lsdException w:name="Table Web 2" w:semiHidden="1" w:unhideWhenUsed="1"/>
-    <w:lsdException w:name="Table Web 3" w:semiHidden="1" w:unhideWhenUsed="1"/>
     <w:lsdException w:name="Balloon Text" w:semiHidden="1" w:unhideWhenUsed="1"/>
     <w:lsdException w:name="Table Theme" w:semiHidden="1" w:unhideWhenUsed="1"/>
     <w:lsdException w:name="Placeholder Text" w:semiHidden="1" w:uiPriority="99"/>
@@ -2490,6 +2520,11 @@
     <w:lsdException w:name="List Table 5 Dark Accent 6" w:uiPriority="50"/>
     <w:lsdException w:name="List Table 6 Colorful Accent 6" w:uiPriority="51"/>
     <w:lsdException w:name="List Table 7 Colorful Accent 6" w:uiPriority="52"/>
+    <w:lsdException w:name="Mention" w:semiHidden="1" w:uiPriority="99" w:unhideWhenUsed="1"/>
+    <w:lsdException w:name="Smart Hyperlink" w:semiHidden="1" w:uiPriority="99" w:unhideWhenUsed="1"/>
+    <w:lsdException w:name="Hashtag" w:semiHidden="1" w:uiPriority="99" w:unhideWhenUsed="1"/>
+    <w:lsdException w:name="Unresolved Mention" w:semiHidden="1" w:uiPriority="99" w:unhideWhenUsed="1"/>
+    <w:lsdException w:name="Smart Link" w:semiHidden="1" w:uiPriority="99" w:unhideWhenUsed="1"/>
   </w:latentStyles>
   <w:style w:type="paragraph" w:default="1" w:styleId="Normal">
     <w:name w:val="Normal"/>

</xml_diff>